<commit_message>
Jing sui first commit.
</commit_message>
<xml_diff>
--- a/Booking_food_service_website.docx
+++ b/Booking_food_service_website.docx
@@ -6,7 +6,7 @@
       <w:pPr>
         <w:jc w:val="center"/>
         <w:rPr>
-          <w:rFonts w:eastAsia="宋体"/>
+          <w:rFonts w:eastAsia="SimSun"/>
           <w:b/>
           <w:kern w:val="2"/>
           <w:sz w:val="40"/>
@@ -77,7 +77,7 @@
       </w:pPr>
       <w:r>
         <w:rPr>
-          <w:rFonts w:eastAsia="宋体"/>
+          <w:rFonts w:eastAsia="SimSun"/>
           <w:b/>
           <w:kern w:val="2"/>
           <w:sz w:val="40"/>
@@ -91,7 +91,7 @@
       <w:pPr>
         <w:jc w:val="center"/>
         <w:rPr>
-          <w:rFonts w:eastAsia="宋体"/>
+          <w:rFonts w:eastAsia="SimSun"/>
           <w:b/>
           <w:kern w:val="2"/>
           <w:sz w:val="36"/>
@@ -100,7 +100,7 @@
       </w:pPr>
       <w:r>
         <w:rPr>
-          <w:rFonts w:eastAsia="宋体"/>
+          <w:rFonts w:eastAsia="SimSun"/>
           <w:b/>
           <w:kern w:val="2"/>
           <w:sz w:val="36"/>
@@ -110,64 +110,44 @@
       </w:r>
       <w:r>
         <w:rPr>
-          <w:rFonts w:eastAsia="宋体"/>
+          <w:rFonts w:eastAsia="SimSun"/>
           <w:b/>
           <w:kern w:val="2"/>
           <w:sz w:val="36"/>
           <w:szCs w:val="24"/>
         </w:rPr>
-        <w:t xml:space="preserve">: </w:t>
-      </w:r>
-      <w:r>
-        <w:rPr>
-          <w:rFonts w:eastAsia="宋体"/>
+        <w:t xml:space="preserve">: Jing Sui, Hao Yang </w:t>
+      </w:r>
+    </w:p>
+    <w:p>
+      <w:pPr>
+        <w:jc w:val="center"/>
+        <w:rPr>
+          <w:rFonts w:eastAsia="SimSun"/>
           <w:b/>
           <w:kern w:val="2"/>
           <w:sz w:val="36"/>
           <w:szCs w:val="24"/>
         </w:rPr>
-        <w:t>Jing Sui, Hao Yang</w:t>
-      </w:r>
-      <w:r>
-        <w:rPr>
-          <w:rFonts w:eastAsia="宋体"/>
+      </w:pPr>
+      <w:r>
+        <w:rPr>
+          <w:rFonts w:eastAsia="SimSun"/>
           <w:b/>
           <w:kern w:val="2"/>
           <w:sz w:val="36"/>
           <w:szCs w:val="24"/>
         </w:rPr>
-        <w:t xml:space="preserve"> </w:t>
-      </w:r>
-    </w:p>
-    <w:p>
-      <w:pPr>
-        <w:jc w:val="center"/>
-        <w:rPr>
-          <w:rFonts w:eastAsia="宋体"/>
+        <w:t>Student Number</w:t>
+      </w:r>
+      <w:r>
+        <w:rPr>
+          <w:rFonts w:eastAsia="SimSun"/>
           <w:b/>
           <w:kern w:val="2"/>
           <w:sz w:val="36"/>
           <w:szCs w:val="24"/>
         </w:rPr>
-      </w:pPr>
-      <w:r>
-        <w:rPr>
-          <w:rFonts w:eastAsia="宋体"/>
-          <w:b/>
-          <w:kern w:val="2"/>
-          <w:sz w:val="36"/>
-          <w:szCs w:val="24"/>
-        </w:rPr>
-        <w:t>Student Number</w:t>
-      </w:r>
-      <w:r>
-        <w:rPr>
-          <w:rFonts w:eastAsia="宋体"/>
-          <w:b/>
-          <w:kern w:val="2"/>
-          <w:sz w:val="36"/>
-          <w:szCs w:val="24"/>
-        </w:rPr>
         <w:t xml:space="preserve">: 20007805, </w:t>
       </w:r>
     </w:p>
@@ -175,7 +155,7 @@
       <w:pPr>
         <w:jc w:val="center"/>
         <w:rPr>
-          <w:rFonts w:eastAsia="宋体"/>
+          <w:rFonts w:eastAsia="SimSun"/>
           <w:b/>
           <w:kern w:val="2"/>
           <w:sz w:val="32"/>
@@ -184,7 +164,7 @@
       </w:pPr>
       <w:r>
         <w:rPr>
-          <w:rFonts w:eastAsia="宋体"/>
+          <w:rFonts w:eastAsia="SimSun"/>
           <w:b/>
           <w:kern w:val="2"/>
           <w:sz w:val="32"/>
@@ -197,7 +177,7 @@
       <w:pPr>
         <w:jc w:val="center"/>
         <w:rPr>
-          <w:rFonts w:eastAsia="宋体"/>
+          <w:rFonts w:eastAsia="SimSun"/>
           <w:b/>
           <w:kern w:val="2"/>
           <w:sz w:val="32"/>
@@ -206,7 +186,7 @@
       </w:pPr>
       <w:r>
         <w:rPr>
-          <w:rFonts w:eastAsia="宋体"/>
+          <w:rFonts w:eastAsia="SimSun"/>
           <w:b/>
           <w:kern w:val="2"/>
           <w:sz w:val="32"/>
@@ -216,7 +196,7 @@
       </w:r>
       <w:r>
         <w:rPr>
-          <w:rFonts w:eastAsia="宋体"/>
+          <w:rFonts w:eastAsia="SimSun"/>
           <w:b/>
           <w:kern w:val="2"/>
           <w:sz w:val="32"/>
@@ -229,7 +209,7 @@
       <w:pPr>
         <w:jc w:val="center"/>
         <w:rPr>
-          <w:rFonts w:eastAsia="宋体"/>
+          <w:rFonts w:eastAsia="SimSun"/>
           <w:b/>
           <w:kern w:val="2"/>
           <w:sz w:val="32"/>
@@ -238,7 +218,7 @@
       </w:pPr>
       <w:r>
         <w:rPr>
-          <w:rFonts w:eastAsia="宋体"/>
+          <w:rFonts w:eastAsia="SimSun"/>
           <w:b/>
           <w:kern w:val="2"/>
           <w:sz w:val="32"/>
@@ -248,7 +228,7 @@
       </w:r>
       <w:r>
         <w:rPr>
-          <w:rFonts w:eastAsia="宋体" w:hint="eastAsia"/>
+          <w:rFonts w:eastAsia="SimSun" w:hint="eastAsia"/>
           <w:b/>
           <w:kern w:val="2"/>
           <w:sz w:val="32"/>
@@ -258,7 +238,7 @@
       </w:r>
       <w:r>
         <w:rPr>
-          <w:rFonts w:eastAsia="宋体"/>
+          <w:rFonts w:eastAsia="SimSun"/>
           <w:b/>
           <w:kern w:val="2"/>
           <w:sz w:val="32"/>
@@ -271,7 +251,7 @@
       <w:pPr>
         <w:jc w:val="center"/>
         <w:rPr>
-          <w:rFonts w:eastAsia="宋体"/>
+          <w:rFonts w:eastAsia="SimSun"/>
           <w:b/>
           <w:kern w:val="2"/>
           <w:sz w:val="32"/>
@@ -280,7 +260,7 @@
       </w:pPr>
       <w:r>
         <w:rPr>
-          <w:rFonts w:eastAsia="宋体"/>
+          <w:rFonts w:eastAsia="SimSun"/>
           <w:b/>
           <w:kern w:val="2"/>
           <w:sz w:val="32"/>
@@ -293,7 +273,7 @@
       <w:pPr>
         <w:jc w:val="center"/>
         <w:rPr>
-          <w:rFonts w:eastAsia="宋体"/>
+          <w:rFonts w:eastAsia="SimSun"/>
           <w:kern w:val="2"/>
           <w:sz w:val="28"/>
           <w:szCs w:val="28"/>
@@ -301,7 +281,7 @@
       </w:pPr>
       <w:r>
         <w:rPr>
-          <w:rFonts w:eastAsia="宋体"/>
+          <w:rFonts w:eastAsia="SimSun"/>
           <w:kern w:val="2"/>
           <w:sz w:val="28"/>
           <w:szCs w:val="28"/>
@@ -310,7 +290,7 @@
       </w:r>
       <w:r>
         <w:rPr>
-          <w:rFonts w:eastAsia="宋体"/>
+          <w:rFonts w:eastAsia="SimSun"/>
           <w:kern w:val="2"/>
           <w:sz w:val="28"/>
           <w:szCs w:val="28"/>
@@ -322,7 +302,7 @@
       <w:pPr>
         <w:jc w:val="center"/>
         <w:rPr>
-          <w:rFonts w:eastAsia="宋体"/>
+          <w:rFonts w:eastAsia="SimSun"/>
           <w:b/>
           <w:kern w:val="2"/>
           <w:sz w:val="32"/>
@@ -331,7 +311,7 @@
       </w:pPr>
       <w:r>
         <w:rPr>
-          <w:rFonts w:eastAsia="宋体"/>
+          <w:rFonts w:eastAsia="SimSun"/>
           <w:b/>
           <w:kern w:val="2"/>
           <w:sz w:val="32"/>
@@ -344,7 +324,7 @@
       <w:pPr>
         <w:jc w:val="center"/>
         <w:rPr>
-          <w:rFonts w:eastAsia="宋体"/>
+          <w:rFonts w:eastAsia="SimSun"/>
           <w:b/>
           <w:kern w:val="2"/>
           <w:sz w:val="32"/>
@@ -353,7 +333,7 @@
       </w:pPr>
       <w:r>
         <w:rPr>
-          <w:rFonts w:eastAsia="宋体"/>
+          <w:rFonts w:eastAsia="SimSun"/>
           <w:b/>
           <w:kern w:val="2"/>
           <w:sz w:val="32"/>
@@ -366,7 +346,7 @@
       <w:pPr>
         <w:jc w:val="center"/>
         <w:rPr>
-          <w:rFonts w:eastAsia="宋体"/>
+          <w:rFonts w:eastAsia="SimSun"/>
           <w:b/>
           <w:kern w:val="2"/>
           <w:sz w:val="28"/>
@@ -378,7 +358,7 @@
       <w:pPr>
         <w:jc w:val="center"/>
         <w:rPr>
-          <w:rFonts w:eastAsia="宋体"/>
+          <w:rFonts w:eastAsia="SimSun"/>
           <w:kern w:val="2"/>
           <w:sz w:val="28"/>
           <w:szCs w:val="28"/>
@@ -386,7 +366,7 @@
       </w:pPr>
       <w:r>
         <w:rPr>
-          <w:rFonts w:eastAsia="宋体"/>
+          <w:rFonts w:eastAsia="SimSun"/>
           <w:kern w:val="2"/>
           <w:sz w:val="28"/>
           <w:szCs w:val="28"/>
@@ -395,7 +375,7 @@
       </w:r>
       <w:r>
         <w:rPr>
-          <w:rFonts w:eastAsia="宋体"/>
+          <w:rFonts w:eastAsia="SimSun"/>
           <w:kern w:val="2"/>
           <w:sz w:val="28"/>
           <w:szCs w:val="28"/>
@@ -404,7 +384,7 @@
       </w:r>
       <w:r>
         <w:rPr>
-          <w:rFonts w:eastAsia="宋体"/>
+          <w:rFonts w:eastAsia="SimSun"/>
           <w:kern w:val="2"/>
           <w:sz w:val="28"/>
           <w:szCs w:val="28"/>
@@ -423,7 +403,7 @@
     </w:p>
     <w:p>
       <w:pPr>
-        <w:pStyle w:val="a3"/>
+        <w:pStyle w:val="ListParagraph"/>
         <w:numPr>
           <w:ilvl w:val="0"/>
           <w:numId w:val="2"/>
@@ -440,7 +420,7 @@
     </w:p>
     <w:p>
       <w:pPr>
-        <w:pStyle w:val="a3"/>
+        <w:pStyle w:val="ListParagraph"/>
         <w:ind w:left="360" w:firstLineChars="0" w:firstLine="0"/>
       </w:pPr>
       <w:r>
@@ -450,16 +430,7 @@
         <w:t>&amp; Hao Yang group is going to develop a</w:t>
       </w:r>
       <w:r>
-        <w:t xml:space="preserve"> food service website for all costumers and restaurants.</w:t>
-      </w:r>
-      <w:r>
-        <w:t xml:space="preserve"> This </w:t>
-      </w:r>
-      <w:r>
-        <w:t>website</w:t>
-      </w:r>
-      <w:r>
-        <w:t xml:space="preserve"> will </w:t>
+        <w:t xml:space="preserve"> food service website for all costumers and restaurants. This website will </w:t>
       </w:r>
       <w:r>
         <w:t xml:space="preserve">take </w:t>
@@ -471,19 +442,7 @@
         <w:t xml:space="preserve"> weeks</w:t>
       </w:r>
       <w:r>
-        <w:t>(week</w:t>
-      </w:r>
-      <w:r>
-        <w:t>10</w:t>
-      </w:r>
-      <w:r>
-        <w:t>-week</w:t>
-      </w:r>
-      <w:r>
-        <w:t>14</w:t>
-      </w:r>
-      <w:r>
-        <w:t>), and n</w:t>
+        <w:t>(week10-week14), and n</w:t>
       </w:r>
       <w:r>
         <w:t>o funds needed</w:t>
@@ -500,7 +459,7 @@
     </w:p>
     <w:p>
       <w:pPr>
-        <w:pStyle w:val="a3"/>
+        <w:pStyle w:val="ListParagraph"/>
         <w:numPr>
           <w:ilvl w:val="0"/>
           <w:numId w:val="2"/>
@@ -519,7 +478,7 @@
     </w:p>
     <w:p>
       <w:pPr>
-        <w:pStyle w:val="a3"/>
+        <w:pStyle w:val="ListParagraph"/>
         <w:numPr>
           <w:ilvl w:val="0"/>
           <w:numId w:val="2"/>
@@ -538,16 +497,16 @@
     </w:p>
     <w:p>
       <w:pPr>
-        <w:pStyle w:val="a3"/>
+        <w:pStyle w:val="ListParagraph"/>
         <w:numPr>
           <w:ilvl w:val="0"/>
           <w:numId w:val="2"/>
         </w:numPr>
         <w:ind w:firstLineChars="0"/>
-        <w:rPr>
-          <w:rFonts w:hint="eastAsia"/>
-        </w:rPr>
-      </w:pPr>
+      </w:pPr>
+      <w:r>
+        <w:t>sdaffsafasdfasdfsadfsafsa</w:t>
+      </w:r>
     </w:p>
     <w:sectPr>
       <w:pgSz w:w="12240" w:h="15840"/>
@@ -1145,7 +1104,7 @@
     <w:lsdException w:name="Unresolved Mention" w:semiHidden="1" w:unhideWhenUsed="1"/>
     <w:lsdException w:name="Smart Link" w:semiHidden="1" w:unhideWhenUsed="1"/>
   </w:latentStyles>
-  <w:style w:type="paragraph" w:default="1" w:styleId="a">
+  <w:style w:type="paragraph" w:default="1" w:styleId="Normal">
     <w:name w:val="Normal"/>
     <w:qFormat/>
     <w:rsid w:val="00F13B83"/>
@@ -1158,13 +1117,13 @@
       <w:lang w:val="en-AU"/>
     </w:rPr>
   </w:style>
-  <w:style w:type="character" w:default="1" w:styleId="a0">
+  <w:style w:type="character" w:default="1" w:styleId="DefaultParagraphFont">
     <w:name w:val="Default Paragraph Font"/>
     <w:uiPriority w:val="1"/>
     <w:semiHidden/>
     <w:unhideWhenUsed/>
   </w:style>
-  <w:style w:type="table" w:default="1" w:styleId="a1">
+  <w:style w:type="table" w:default="1" w:styleId="TableNormal">
     <w:name w:val="Normal Table"/>
     <w:uiPriority w:val="99"/>
     <w:semiHidden/>
@@ -1179,15 +1138,15 @@
       </w:tblCellMar>
     </w:tblPr>
   </w:style>
-  <w:style w:type="numbering" w:default="1" w:styleId="a2">
+  <w:style w:type="numbering" w:default="1" w:styleId="NoList">
     <w:name w:val="No List"/>
     <w:uiPriority w:val="99"/>
     <w:semiHidden/>
     <w:unhideWhenUsed/>
   </w:style>
-  <w:style w:type="paragraph" w:styleId="a3">
+  <w:style w:type="paragraph" w:styleId="ListParagraph">
     <w:name w:val="List Paragraph"/>
-    <w:basedOn w:val="a"/>
+    <w:basedOn w:val="Normal"/>
     <w:uiPriority w:val="34"/>
     <w:qFormat/>
     <w:rsid w:val="00F13B83"/>

</xml_diff>